<commit_message>
- Se añade la posibilidad de no generar los PDFs - Se añade al FFE-Datos.xlsx una columna para los dias trabajados de junio - Se modifica la documentación.
</commit_message>
<xml_diff>
--- a/src/main/resources/templates/relacion_alumnos.docx
+++ b/src/main/resources/templates/relacion_alumnos.docx
@@ -2351,14 +2351,14 @@
       <w:tblGrid>
         <w:gridCol w:w="273"/>
         <w:gridCol w:w="1784"/>
-        <w:gridCol w:w="919"/>
-        <w:gridCol w:w="709"/>
+        <w:gridCol w:w="778"/>
+        <w:gridCol w:w="850"/>
         <w:gridCol w:w="851"/>
-        <w:gridCol w:w="708"/>
+        <w:gridCol w:w="850"/>
         <w:gridCol w:w="567"/>
         <w:gridCol w:w="567"/>
         <w:gridCol w:w="567"/>
-        <w:gridCol w:w="851"/>
+        <w:gridCol w:w="709"/>
         <w:gridCol w:w="660"/>
       </w:tblGrid>
       <w:tr>
@@ -2599,7 +2599,7 @@
         </w:tc>
         <w:tc>
           <w:tcPr>
-            <w:tcW w:w="919" w:type="dxa"/>
+            <w:tcW w:w="778" w:type="dxa"/>
             <w:tcBorders>
               <w:top w:val="single" w:sz="6" w:space="0" w:color="000000"/>
               <w:left w:val="single" w:sz="6" w:space="0" w:color="000000"/>
@@ -2628,6 +2628,323 @@
                 <w:sz w:val="14"/>
               </w:rPr>
               <w:t xml:space="preserve"> NIE</w:t>
+            </w:r>
+          </w:p>
+        </w:tc>
+        <w:tc>
+          <w:tcPr>
+            <w:tcW w:w="850" w:type="dxa"/>
+            <w:tcBorders>
+              <w:top w:val="single" w:sz="6" w:space="0" w:color="000000"/>
+              <w:left w:val="single" w:sz="6" w:space="0" w:color="000000"/>
+              <w:right w:val="single" w:sz="6" w:space="0" w:color="000000"/>
+            </w:tcBorders>
+            <w:shd w:val="clear" w:color="auto" w:fill="F1F1F1"/>
+            <w:vAlign w:val="center"/>
+          </w:tcPr>
+          <w:p>
+            <w:pPr>
+              <w:pStyle w:val="TableParagraph"/>
+              <w:jc w:val="center"/>
+              <w:rPr>
+                <w:sz w:val="14"/>
+              </w:rPr>
+            </w:pPr>
+            <w:r>
+              <w:rPr>
+                <w:sz w:val="14"/>
+              </w:rPr>
+              <w:t>Fecha</w:t>
+            </w:r>
+            <w:r>
+              <w:rPr>
+                <w:spacing w:val="-8"/>
+                <w:sz w:val="14"/>
+              </w:rPr>
+              <w:t xml:space="preserve"> </w:t>
+            </w:r>
+            <w:r>
+              <w:rPr>
+                <w:sz w:val="14"/>
+              </w:rPr>
+              <w:t>de</w:t>
+            </w:r>
+            <w:r>
+              <w:rPr>
+                <w:spacing w:val="40"/>
+                <w:sz w:val="14"/>
+              </w:rPr>
+              <w:t xml:space="preserve"> </w:t>
+            </w:r>
+            <w:r>
+              <w:rPr>
+                <w:spacing w:val="-2"/>
+                <w:sz w:val="14"/>
+              </w:rPr>
+              <w:t>nacimiento</w:t>
+            </w:r>
+          </w:p>
+        </w:tc>
+        <w:tc>
+          <w:tcPr>
+            <w:tcW w:w="851" w:type="dxa"/>
+            <w:tcBorders>
+              <w:top w:val="single" w:sz="6" w:space="0" w:color="000000"/>
+              <w:left w:val="single" w:sz="6" w:space="0" w:color="000000"/>
+              <w:right w:val="single" w:sz="6" w:space="0" w:color="000000"/>
+            </w:tcBorders>
+            <w:shd w:val="clear" w:color="auto" w:fill="F1F1F1"/>
+            <w:vAlign w:val="center"/>
+          </w:tcPr>
+          <w:p>
+            <w:pPr>
+              <w:pStyle w:val="TableParagraph"/>
+              <w:jc w:val="center"/>
+              <w:rPr>
+                <w:sz w:val="14"/>
+              </w:rPr>
+            </w:pPr>
+            <w:r>
+              <w:rPr>
+                <w:spacing w:val="-2"/>
+                <w:sz w:val="14"/>
+              </w:rPr>
+              <w:t>Fecha</w:t>
+            </w:r>
+            <w:r>
+              <w:rPr>
+                <w:spacing w:val="40"/>
+                <w:sz w:val="14"/>
+              </w:rPr>
+              <w:t xml:space="preserve"> </w:t>
+            </w:r>
+            <w:r>
+              <w:rPr>
+                <w:spacing w:val="-2"/>
+                <w:sz w:val="14"/>
+              </w:rPr>
+              <w:t>inicio</w:t>
+            </w:r>
+          </w:p>
+        </w:tc>
+        <w:tc>
+          <w:tcPr>
+            <w:tcW w:w="850" w:type="dxa"/>
+            <w:tcBorders>
+              <w:top w:val="single" w:sz="6" w:space="0" w:color="000000"/>
+              <w:left w:val="single" w:sz="6" w:space="0" w:color="000000"/>
+              <w:right w:val="single" w:sz="6" w:space="0" w:color="000000"/>
+            </w:tcBorders>
+            <w:shd w:val="clear" w:color="auto" w:fill="F1F1F1"/>
+            <w:vAlign w:val="center"/>
+          </w:tcPr>
+          <w:p>
+            <w:pPr>
+              <w:pStyle w:val="TableParagraph"/>
+              <w:jc w:val="center"/>
+              <w:rPr>
+                <w:sz w:val="14"/>
+              </w:rPr>
+            </w:pPr>
+            <w:r>
+              <w:rPr>
+                <w:spacing w:val="-2"/>
+                <w:sz w:val="14"/>
+              </w:rPr>
+              <w:t>Fecha</w:t>
+            </w:r>
+            <w:r>
+              <w:rPr>
+                <w:spacing w:val="40"/>
+                <w:sz w:val="14"/>
+              </w:rPr>
+              <w:t xml:space="preserve"> </w:t>
+            </w:r>
+            <w:r>
+              <w:rPr>
+                <w:spacing w:val="-4"/>
+                <w:sz w:val="14"/>
+              </w:rPr>
+              <w:t>fin</w:t>
+            </w:r>
+          </w:p>
+        </w:tc>
+        <w:tc>
+          <w:tcPr>
+            <w:tcW w:w="567" w:type="dxa"/>
+            <w:tcBorders>
+              <w:top w:val="single" w:sz="6" w:space="0" w:color="000000"/>
+              <w:left w:val="single" w:sz="6" w:space="0" w:color="000000"/>
+              <w:right w:val="single" w:sz="6" w:space="0" w:color="000000"/>
+            </w:tcBorders>
+            <w:shd w:val="clear" w:color="auto" w:fill="F1F1F1"/>
+            <w:vAlign w:val="center"/>
+          </w:tcPr>
+          <w:p>
+            <w:pPr>
+              <w:pStyle w:val="TableParagraph"/>
+              <w:jc w:val="center"/>
+              <w:rPr>
+                <w:sz w:val="14"/>
+              </w:rPr>
+            </w:pPr>
+            <w:r>
+              <w:rPr>
+                <w:sz w:val="14"/>
+              </w:rPr>
+              <w:t>Días</w:t>
+            </w:r>
+            <w:r>
+              <w:rPr>
+                <w:spacing w:val="-8"/>
+                <w:sz w:val="14"/>
+              </w:rPr>
+              <w:t xml:space="preserve"> </w:t>
+            </w:r>
+            <w:r>
+              <w:rPr>
+                <w:sz w:val="14"/>
+              </w:rPr>
+              <w:t>de</w:t>
+            </w:r>
+            <w:r>
+              <w:rPr>
+                <w:spacing w:val="-8"/>
+                <w:sz w:val="14"/>
+              </w:rPr>
+              <w:t xml:space="preserve"> </w:t>
+            </w:r>
+            <w:r>
+              <w:rPr>
+                <w:sz w:val="14"/>
+              </w:rPr>
+              <w:t>la</w:t>
+            </w:r>
+            <w:r>
+              <w:rPr>
+                <w:spacing w:val="40"/>
+                <w:sz w:val="14"/>
+              </w:rPr>
+              <w:t xml:space="preserve"> </w:t>
+            </w:r>
+            <w:r>
+              <w:rPr>
+                <w:spacing w:val="-2"/>
+                <w:sz w:val="14"/>
+              </w:rPr>
+              <w:t>semana</w:t>
+            </w:r>
+          </w:p>
+        </w:tc>
+        <w:tc>
+          <w:tcPr>
+            <w:tcW w:w="567" w:type="dxa"/>
+            <w:tcBorders>
+              <w:top w:val="single" w:sz="6" w:space="0" w:color="000000"/>
+              <w:left w:val="single" w:sz="6" w:space="0" w:color="000000"/>
+              <w:right w:val="single" w:sz="6" w:space="0" w:color="000000"/>
+            </w:tcBorders>
+            <w:shd w:val="clear" w:color="auto" w:fill="F1F1F1"/>
+            <w:vAlign w:val="center"/>
+          </w:tcPr>
+          <w:p>
+            <w:pPr>
+              <w:pStyle w:val="TableParagraph"/>
+              <w:jc w:val="center"/>
+              <w:rPr>
+                <w:sz w:val="14"/>
+              </w:rPr>
+            </w:pPr>
+            <w:r>
+              <w:rPr>
+                <w:spacing w:val="-4"/>
+                <w:sz w:val="14"/>
+              </w:rPr>
+              <w:t>Hora</w:t>
+            </w:r>
+            <w:r>
+              <w:rPr>
+                <w:spacing w:val="40"/>
+                <w:sz w:val="14"/>
+              </w:rPr>
+              <w:t xml:space="preserve"> </w:t>
+            </w:r>
+            <w:r>
+              <w:rPr>
+                <w:spacing w:val="-2"/>
+                <w:sz w:val="14"/>
+              </w:rPr>
+              <w:t>inicio</w:t>
+            </w:r>
+            <w:r>
+              <w:rPr>
+                <w:spacing w:val="40"/>
+                <w:sz w:val="14"/>
+              </w:rPr>
+              <w:t xml:space="preserve"> </w:t>
+            </w:r>
+            <w:r>
+              <w:rPr>
+                <w:spacing w:val="-2"/>
+                <w:sz w:val="14"/>
+              </w:rPr>
+              <w:t>jornada</w:t>
+            </w:r>
+          </w:p>
+        </w:tc>
+        <w:tc>
+          <w:tcPr>
+            <w:tcW w:w="567" w:type="dxa"/>
+            <w:tcBorders>
+              <w:top w:val="single" w:sz="6" w:space="0" w:color="000000"/>
+              <w:left w:val="single" w:sz="6" w:space="0" w:color="000000"/>
+              <w:right w:val="single" w:sz="6" w:space="0" w:color="000000"/>
+            </w:tcBorders>
+            <w:shd w:val="clear" w:color="auto" w:fill="F1F1F1"/>
+            <w:vAlign w:val="center"/>
+          </w:tcPr>
+          <w:p>
+            <w:pPr>
+              <w:pStyle w:val="TableParagraph"/>
+              <w:jc w:val="center"/>
+              <w:rPr>
+                <w:sz w:val="14"/>
+              </w:rPr>
+            </w:pPr>
+            <w:r>
+              <w:rPr>
+                <w:spacing w:val="-2"/>
+                <w:sz w:val="14"/>
+              </w:rPr>
+              <w:t>Hora</w:t>
+            </w:r>
+            <w:r>
+              <w:rPr>
+                <w:spacing w:val="-6"/>
+                <w:sz w:val="14"/>
+              </w:rPr>
+              <w:t xml:space="preserve"> </w:t>
+            </w:r>
+            <w:r>
+              <w:rPr>
+                <w:spacing w:val="-2"/>
+                <w:sz w:val="14"/>
+              </w:rPr>
+              <w:t>fin</w:t>
+            </w:r>
+            <w:r>
+              <w:rPr>
+                <w:spacing w:val="40"/>
+                <w:sz w:val="14"/>
+              </w:rPr>
+              <w:t xml:space="preserve"> </w:t>
+            </w:r>
+            <w:r>
+              <w:rPr>
+                <w:spacing w:val="-2"/>
+                <w:sz w:val="14"/>
+              </w:rPr>
+              <w:t>jornada</w:t>
             </w:r>
           </w:p>
         </w:tc>
@@ -2654,7 +2971,7 @@
               <w:rPr>
                 <w:sz w:val="14"/>
               </w:rPr>
-              <w:t>Fecha</w:t>
+              <w:t>Total</w:t>
             </w:r>
             <w:r>
               <w:rPr>
@@ -2667,11 +2984,10 @@
               <w:rPr>
                 <w:sz w:val="14"/>
               </w:rPr>
-              <w:t>de</w:t>
-            </w:r>
-            <w:r>
-              <w:rPr>
-                <w:spacing w:val="40"/>
+              <w:t>horas</w:t>
+            </w:r>
+            <w:r>
+              <w:rPr>
                 <w:sz w:val="14"/>
               </w:rPr>
               <w:t xml:space="preserve"> </w:t>
@@ -2681,323 +2997,14 @@
                 <w:spacing w:val="-2"/>
                 <w:sz w:val="14"/>
               </w:rPr>
-              <w:t>nacimiento</w:t>
-            </w:r>
-          </w:p>
-        </w:tc>
-        <w:tc>
-          <w:tcPr>
-            <w:tcW w:w="851" w:type="dxa"/>
-            <w:tcBorders>
-              <w:top w:val="single" w:sz="6" w:space="0" w:color="000000"/>
-              <w:left w:val="single" w:sz="6" w:space="0" w:color="000000"/>
-              <w:right w:val="single" w:sz="6" w:space="0" w:color="000000"/>
-            </w:tcBorders>
-            <w:shd w:val="clear" w:color="auto" w:fill="F1F1F1"/>
-            <w:vAlign w:val="center"/>
-          </w:tcPr>
-          <w:p>
-            <w:pPr>
-              <w:pStyle w:val="TableParagraph"/>
-              <w:jc w:val="center"/>
-              <w:rPr>
+              <w:t>semanales</w:t>
+            </w:r>
+            <w:r>
+              <w:rPr>
+                <w:spacing w:val="-2"/>
                 <w:sz w:val="14"/>
               </w:rPr>
-            </w:pPr>
-            <w:r>
-              <w:rPr>
-                <w:spacing w:val="-2"/>
-                <w:sz w:val="14"/>
-              </w:rPr>
-              <w:t>Fecha</w:t>
-            </w:r>
-            <w:r>
-              <w:rPr>
-                <w:spacing w:val="40"/>
-                <w:sz w:val="14"/>
-              </w:rPr>
-              <w:t xml:space="preserve"> </w:t>
-            </w:r>
-            <w:r>
-              <w:rPr>
-                <w:spacing w:val="-2"/>
-                <w:sz w:val="14"/>
-              </w:rPr>
-              <w:t>inicio</w:t>
-            </w:r>
-          </w:p>
-        </w:tc>
-        <w:tc>
-          <w:tcPr>
-            <w:tcW w:w="708" w:type="dxa"/>
-            <w:tcBorders>
-              <w:top w:val="single" w:sz="6" w:space="0" w:color="000000"/>
-              <w:left w:val="single" w:sz="6" w:space="0" w:color="000000"/>
-              <w:right w:val="single" w:sz="6" w:space="0" w:color="000000"/>
-            </w:tcBorders>
-            <w:shd w:val="clear" w:color="auto" w:fill="F1F1F1"/>
-            <w:vAlign w:val="center"/>
-          </w:tcPr>
-          <w:p>
-            <w:pPr>
-              <w:pStyle w:val="TableParagraph"/>
-              <w:jc w:val="center"/>
-              <w:rPr>
-                <w:sz w:val="14"/>
-              </w:rPr>
-            </w:pPr>
-            <w:r>
-              <w:rPr>
-                <w:spacing w:val="-2"/>
-                <w:sz w:val="14"/>
-              </w:rPr>
-              <w:t>Fecha</w:t>
-            </w:r>
-            <w:r>
-              <w:rPr>
-                <w:spacing w:val="40"/>
-                <w:sz w:val="14"/>
-              </w:rPr>
-              <w:t xml:space="preserve"> </w:t>
-            </w:r>
-            <w:r>
-              <w:rPr>
-                <w:spacing w:val="-4"/>
-                <w:sz w:val="14"/>
-              </w:rPr>
-              <w:t>fin</w:t>
-            </w:r>
-          </w:p>
-        </w:tc>
-        <w:tc>
-          <w:tcPr>
-            <w:tcW w:w="567" w:type="dxa"/>
-            <w:tcBorders>
-              <w:top w:val="single" w:sz="6" w:space="0" w:color="000000"/>
-              <w:left w:val="single" w:sz="6" w:space="0" w:color="000000"/>
-              <w:right w:val="single" w:sz="6" w:space="0" w:color="000000"/>
-            </w:tcBorders>
-            <w:shd w:val="clear" w:color="auto" w:fill="F1F1F1"/>
-            <w:vAlign w:val="center"/>
-          </w:tcPr>
-          <w:p>
-            <w:pPr>
-              <w:pStyle w:val="TableParagraph"/>
-              <w:jc w:val="center"/>
-              <w:rPr>
-                <w:sz w:val="14"/>
-              </w:rPr>
-            </w:pPr>
-            <w:r>
-              <w:rPr>
-                <w:sz w:val="14"/>
-              </w:rPr>
-              <w:t>Días</w:t>
-            </w:r>
-            <w:r>
-              <w:rPr>
-                <w:spacing w:val="-8"/>
-                <w:sz w:val="14"/>
-              </w:rPr>
-              <w:t xml:space="preserve"> </w:t>
-            </w:r>
-            <w:r>
-              <w:rPr>
-                <w:sz w:val="14"/>
-              </w:rPr>
-              <w:t>de</w:t>
-            </w:r>
-            <w:r>
-              <w:rPr>
-                <w:spacing w:val="-8"/>
-                <w:sz w:val="14"/>
-              </w:rPr>
-              <w:t xml:space="preserve"> </w:t>
-            </w:r>
-            <w:r>
-              <w:rPr>
-                <w:sz w:val="14"/>
-              </w:rPr>
-              <w:t>la</w:t>
-            </w:r>
-            <w:r>
-              <w:rPr>
-                <w:spacing w:val="40"/>
-                <w:sz w:val="14"/>
-              </w:rPr>
-              <w:t xml:space="preserve"> </w:t>
-            </w:r>
-            <w:r>
-              <w:rPr>
-                <w:spacing w:val="-2"/>
-                <w:sz w:val="14"/>
-              </w:rPr>
-              <w:t>semana</w:t>
-            </w:r>
-          </w:p>
-        </w:tc>
-        <w:tc>
-          <w:tcPr>
-            <w:tcW w:w="567" w:type="dxa"/>
-            <w:tcBorders>
-              <w:top w:val="single" w:sz="6" w:space="0" w:color="000000"/>
-              <w:left w:val="single" w:sz="6" w:space="0" w:color="000000"/>
-              <w:right w:val="single" w:sz="6" w:space="0" w:color="000000"/>
-            </w:tcBorders>
-            <w:shd w:val="clear" w:color="auto" w:fill="F1F1F1"/>
-            <w:vAlign w:val="center"/>
-          </w:tcPr>
-          <w:p>
-            <w:pPr>
-              <w:pStyle w:val="TableParagraph"/>
-              <w:jc w:val="center"/>
-              <w:rPr>
-                <w:sz w:val="14"/>
-              </w:rPr>
-            </w:pPr>
-            <w:r>
-              <w:rPr>
-                <w:spacing w:val="-4"/>
-                <w:sz w:val="14"/>
-              </w:rPr>
-              <w:t>Hora</w:t>
-            </w:r>
-            <w:r>
-              <w:rPr>
-                <w:spacing w:val="40"/>
-                <w:sz w:val="14"/>
-              </w:rPr>
-              <w:t xml:space="preserve"> </w:t>
-            </w:r>
-            <w:r>
-              <w:rPr>
-                <w:spacing w:val="-2"/>
-                <w:sz w:val="14"/>
-              </w:rPr>
-              <w:t>inicio</w:t>
-            </w:r>
-            <w:r>
-              <w:rPr>
-                <w:spacing w:val="40"/>
-                <w:sz w:val="14"/>
-              </w:rPr>
-              <w:t xml:space="preserve"> </w:t>
-            </w:r>
-            <w:r>
-              <w:rPr>
-                <w:spacing w:val="-2"/>
-                <w:sz w:val="14"/>
-              </w:rPr>
-              <w:t>jornada</w:t>
-            </w:r>
-          </w:p>
-        </w:tc>
-        <w:tc>
-          <w:tcPr>
-            <w:tcW w:w="567" w:type="dxa"/>
-            <w:tcBorders>
-              <w:top w:val="single" w:sz="6" w:space="0" w:color="000000"/>
-              <w:left w:val="single" w:sz="6" w:space="0" w:color="000000"/>
-              <w:right w:val="single" w:sz="6" w:space="0" w:color="000000"/>
-            </w:tcBorders>
-            <w:shd w:val="clear" w:color="auto" w:fill="F1F1F1"/>
-            <w:vAlign w:val="center"/>
-          </w:tcPr>
-          <w:p>
-            <w:pPr>
-              <w:pStyle w:val="TableParagraph"/>
-              <w:jc w:val="center"/>
-              <w:rPr>
-                <w:sz w:val="14"/>
-              </w:rPr>
-            </w:pPr>
-            <w:r>
-              <w:rPr>
-                <w:spacing w:val="-2"/>
-                <w:sz w:val="14"/>
-              </w:rPr>
-              <w:t>Hora</w:t>
-            </w:r>
-            <w:r>
-              <w:rPr>
-                <w:spacing w:val="-6"/>
-                <w:sz w:val="14"/>
-              </w:rPr>
-              <w:t xml:space="preserve"> </w:t>
-            </w:r>
-            <w:r>
-              <w:rPr>
-                <w:spacing w:val="-2"/>
-                <w:sz w:val="14"/>
-              </w:rPr>
-              <w:t>fin</w:t>
-            </w:r>
-            <w:r>
-              <w:rPr>
-                <w:spacing w:val="40"/>
-                <w:sz w:val="14"/>
-              </w:rPr>
-              <w:t xml:space="preserve"> </w:t>
-            </w:r>
-            <w:r>
-              <w:rPr>
-                <w:spacing w:val="-2"/>
-                <w:sz w:val="14"/>
-              </w:rPr>
-              <w:t>jornada</w:t>
-            </w:r>
-          </w:p>
-        </w:tc>
-        <w:tc>
-          <w:tcPr>
-            <w:tcW w:w="851" w:type="dxa"/>
-            <w:tcBorders>
-              <w:top w:val="single" w:sz="6" w:space="0" w:color="000000"/>
-              <w:left w:val="single" w:sz="6" w:space="0" w:color="000000"/>
-              <w:right w:val="single" w:sz="6" w:space="0" w:color="000000"/>
-            </w:tcBorders>
-            <w:shd w:val="clear" w:color="auto" w:fill="F1F1F1"/>
-            <w:vAlign w:val="center"/>
-          </w:tcPr>
-          <w:p>
-            <w:pPr>
-              <w:pStyle w:val="TableParagraph"/>
-              <w:jc w:val="center"/>
-              <w:rPr>
-                <w:sz w:val="14"/>
-              </w:rPr>
-            </w:pPr>
-            <w:r>
-              <w:rPr>
-                <w:sz w:val="14"/>
-              </w:rPr>
-              <w:t>Total</w:t>
-            </w:r>
-            <w:r>
-              <w:rPr>
-                <w:spacing w:val="-8"/>
-                <w:sz w:val="14"/>
-              </w:rPr>
-              <w:t xml:space="preserve"> </w:t>
-            </w:r>
-            <w:r>
-              <w:rPr>
-                <w:sz w:val="14"/>
-              </w:rPr>
-              <w:t>horas</w:t>
-            </w:r>
-            <w:r>
-              <w:rPr>
-                <w:sz w:val="14"/>
-              </w:rPr>
-              <w:t xml:space="preserve"> </w:t>
-            </w:r>
-            <w:r>
-              <w:rPr>
-                <w:spacing w:val="-2"/>
-                <w:sz w:val="14"/>
-              </w:rPr>
-              <w:t>semanales</w:t>
+              <w:t xml:space="preserve"> </w:t>
             </w:r>
             <w:r>
               <w:rPr>
@@ -6794,7 +6801,7 @@
         </mc:Choice>
         <mc:Fallback>
           <w:pict>
-            <v:shape w14:anchorId="2B40EFA6" id="Graphic 20" o:spid="_x0000_s1026" style="position:absolute;margin-left:37pt;margin-top:11.9pt;width:144.05pt;height:.75pt;z-index:-251657216;visibility:visible;mso-wrap-style:square;mso-wrap-distance-left:0;mso-wrap-distance-top:0;mso-wrap-distance-right:0;mso-wrap-distance-bottom:0;mso-position-horizontal:absolute;mso-position-horizontal-relative:page;mso-position-vertical:absolute;mso-position-vertical-relative:text;v-text-anchor:top" coordsize="1829435,9525" o:gfxdata="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" path="m1829054,l,,,9144r1829054,l1829054,xe" fillcolor="black" stroked="f">
+            <v:shape w14:anchorId="745F1363" id="Graphic 20" o:spid="_x0000_s1026" style="position:absolute;margin-left:37pt;margin-top:11.9pt;width:144.05pt;height:.75pt;z-index:-251657216;visibility:visible;mso-wrap-style:square;mso-wrap-distance-left:0;mso-wrap-distance-top:0;mso-wrap-distance-right:0;mso-wrap-distance-bottom:0;mso-position-horizontal:absolute;mso-position-horizontal-relative:page;mso-position-vertical:absolute;mso-position-vertical-relative:text;v-text-anchor:top" coordsize="1829435,9525" o:gfxdata="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" path="m1829054,l,,,9144r1829054,l1829054,xe" fillcolor="black" stroked="f">
               <v:path arrowok="t"/>
               <w10:wrap type="topAndBottom" anchorx="page"/>
             </v:shape>

</xml_diff>